<commit_message>
Feature Terra Wallet Integration
</commit_message>
<xml_diff>
--- a/Documentation.docx
+++ b/Documentation.docx
@@ -1,6 +1,6 @@
 
 <file path=word/document.xml><?xml version="1.0" encoding="utf-8"?>
-<w:document xmlns:wpc="http://schemas.microsoft.com/office/word/2010/wordprocessingCanvas" xmlns:mc="http://schemas.openxmlformats.org/markup-compatibility/2006" xmlns:o="urn:schemas-microsoft-com:office:office" xmlns:r="http://schemas.openxmlformats.org/officeDocument/2006/relationships" xmlns:m="http://schemas.openxmlformats.org/officeDocument/2006/math" xmlns:v="urn:schemas-microsoft-com:vml" xmlns:wp14="http://schemas.microsoft.com/office/word/2010/wordprocessingDrawing" xmlns:wp="http://schemas.openxmlformats.org/drawingml/2006/wordprocessingDrawing" xmlns:w10="urn:schemas-microsoft-com:office:word" xmlns:w="http://schemas.openxmlformats.org/wordprocessingml/2006/main" xmlns:w14="http://schemas.microsoft.com/office/word/2010/wordml" xmlns:w15="http://schemas.microsoft.com/office/word/2012/wordml" xmlns:wpg="http://schemas.microsoft.com/office/word/2010/wordprocessingGroup" xmlns:wpi="http://schemas.microsoft.com/office/word/2010/wordprocessingInk" xmlns:wne="http://schemas.microsoft.com/office/word/2006/wordml" xmlns:wps="http://schemas.microsoft.com/office/word/2010/wordprocessingShape" mc:Ignorable="w14 w15 wp14">
+<w:document xmlns:wpc="http://schemas.microsoft.com/office/word/2010/wordprocessingCanvas" xmlns:cx="http://schemas.microsoft.com/office/drawing/2014/chartex" xmlns:cx1="http://schemas.microsoft.com/office/drawing/2015/9/8/chartex" xmlns:cx2="http://schemas.microsoft.com/office/drawing/2015/10/21/chartex" xmlns:cx3="http://schemas.microsoft.com/office/drawing/2016/5/9/chartex" xmlns:cx4="http://schemas.microsoft.com/office/drawing/2016/5/10/chartex" xmlns:cx5="http://schemas.microsoft.com/office/drawing/2016/5/11/chartex" xmlns:cx6="http://schemas.microsoft.com/office/drawing/2016/5/12/chartex" xmlns:cx7="http://schemas.microsoft.com/office/drawing/2016/5/13/chartex" xmlns:cx8="http://schemas.microsoft.com/office/drawing/2016/5/14/chartex" xmlns:mc="http://schemas.openxmlformats.org/markup-compatibility/2006" xmlns:aink="http://schemas.microsoft.com/office/drawing/2016/ink" xmlns:am3d="http://schemas.microsoft.com/office/drawing/2017/model3d" xmlns:o="urn:schemas-microsoft-com:office:office" xmlns:r="http://schemas.openxmlformats.org/officeDocument/2006/relationships" xmlns:m="http://schemas.openxmlformats.org/officeDocument/2006/math" xmlns:v="urn:schemas-microsoft-com:vml" xmlns:wp14="http://schemas.microsoft.com/office/word/2010/wordprocessingDrawing" xmlns:wp="http://schemas.openxmlformats.org/drawingml/2006/wordprocessingDrawing" xmlns:w10="urn:schemas-microsoft-com:office:word" xmlns:w="http://schemas.openxmlformats.org/wordprocessingml/2006/main" xmlns:w14="http://schemas.microsoft.com/office/word/2010/wordml" xmlns:w15="http://schemas.microsoft.com/office/word/2012/wordml" xmlns:w16cex="http://schemas.microsoft.com/office/word/2018/wordml/cex" xmlns:w16cid="http://schemas.microsoft.com/office/word/2016/wordml/cid" xmlns:w16="http://schemas.microsoft.com/office/word/2018/wordml" xmlns:w16sdtdh="http://schemas.microsoft.com/office/word/2020/wordml/sdtdatahash" xmlns:w16se="http://schemas.microsoft.com/office/word/2015/wordml/symex" xmlns:wpg="http://schemas.microsoft.com/office/word/2010/wordprocessingGroup" xmlns:wpi="http://schemas.microsoft.com/office/word/2010/wordprocessingInk" xmlns:wne="http://schemas.microsoft.com/office/word/2006/wordml" xmlns:wps="http://schemas.microsoft.com/office/word/2010/wordprocessingShape" mc:Ignorable="w14 w15 w16se w16cid w16 w16cex w16sdtdh wp14">
   <w:body>
     <w:p>
       <w:pPr>
@@ -12,6 +12,11 @@
       </w:r>
     </w:p>
     <w:p>
+      <w:pPr>
+        <w:rPr>
+          <w:u w:val="single"/>
+        </w:rPr>
+      </w:pPr>
       <w:r>
         <w:t xml:space="preserve">Go to </w:t>
       </w:r>
@@ -24,155 +29,149 @@
         </w:r>
       </w:hyperlink>
       <w:r>
-        <w:t xml:space="preserve">. If you don’t have installed EVER wallet chrome extension. Then you have to install it and </w:t>
+        <w:t xml:space="preserve">. If you don’t have installed EVER wallet chrome extension. Then you have to install it and Create account. After </w:t>
       </w:r>
       <w:proofErr w:type="gramStart"/>
       <w:r>
-        <w:t>Create</w:t>
+        <w:t>it  you</w:t>
       </w:r>
       <w:proofErr w:type="gramEnd"/>
       <w:r>
-        <w:t xml:space="preserve"> account. After </w:t>
+        <w:t xml:space="preserve"> will see a button called “Connect to a wallet”. After click on it you have to connect </w:t>
+      </w:r>
+      <w:r>
+        <w:rPr>
+          <w:u w:val="single"/>
+        </w:rPr>
+        <w:t>it with your account. After connected you can continue.</w:t>
+      </w:r>
+    </w:p>
+    <w:p>
+      <w:pPr>
+        <w:pStyle w:val="ListParagraph"/>
+        <w:numPr>
+          <w:ilvl w:val="0"/>
+          <w:numId w:val="1"/>
+        </w:numPr>
+      </w:pPr>
+      <w:r>
+        <w:rPr>
+          <w:u w:val="single"/>
+        </w:rPr>
+        <w:t>Swap. Here you can convert</w:t>
+      </w:r>
+      <w:r>
+        <w:t xml:space="preserve"> tokens.</w:t>
+      </w:r>
+      <w:r>
+        <w:t xml:space="preserve"> </w:t>
+      </w:r>
+      <w:r>
+        <w:t>If you have Ton then you can convert to another currency. To use it you have to follow these steps:</w:t>
+      </w:r>
+    </w:p>
+    <w:p>
+      <w:pPr>
+        <w:pStyle w:val="ListParagraph"/>
+        <w:numPr>
+          <w:ilvl w:val="1"/>
+          <w:numId w:val="1"/>
+        </w:numPr>
+      </w:pPr>
+      <w:r>
+        <w:t>To convert token you must have to login with your wallet.</w:t>
+      </w:r>
+    </w:p>
+    <w:p>
+      <w:pPr>
+        <w:pStyle w:val="ListParagraph"/>
+        <w:numPr>
+          <w:ilvl w:val="1"/>
+          <w:numId w:val="1"/>
+        </w:numPr>
+      </w:pPr>
+      <w:r>
+        <w:t xml:space="preserve">Then if you have any balance with any currency. Then you can select that token from here. </w:t>
+      </w:r>
+    </w:p>
+    <w:p>
+      <w:pPr>
+        <w:pStyle w:val="ListParagraph"/>
+        <w:numPr>
+          <w:ilvl w:val="1"/>
+          <w:numId w:val="1"/>
+        </w:numPr>
+      </w:pPr>
+      <w:r>
+        <w:t>Next you have to write the converting price.</w:t>
+      </w:r>
+    </w:p>
+    <w:p>
+      <w:pPr>
+        <w:pStyle w:val="ListParagraph"/>
+        <w:numPr>
+          <w:ilvl w:val="1"/>
+          <w:numId w:val="1"/>
+        </w:numPr>
+      </w:pPr>
+      <w:r>
+        <w:t>After the input you have to choose the converting TO currency.</w:t>
+      </w:r>
+    </w:p>
+    <w:p>
+      <w:pPr>
+        <w:pStyle w:val="ListParagraph"/>
+        <w:numPr>
+          <w:ilvl w:val="1"/>
+          <w:numId w:val="1"/>
+        </w:numPr>
+      </w:pPr>
+      <w:r>
+        <w:t>Next you have to click on Swap.</w:t>
+      </w:r>
+    </w:p>
+    <w:p>
+      <w:pPr>
+        <w:pStyle w:val="ListParagraph"/>
+        <w:numPr>
+          <w:ilvl w:val="1"/>
+          <w:numId w:val="1"/>
+        </w:numPr>
+      </w:pPr>
+      <w:r>
+        <w:t>After accept on your Ever wallet your wallet price will be converted into another currency.</w:t>
+      </w:r>
+    </w:p>
+    <w:p>
+      <w:pPr>
+        <w:pStyle w:val="ListParagraph"/>
+        <w:numPr>
+          <w:ilvl w:val="0"/>
+          <w:numId w:val="1"/>
+        </w:numPr>
+      </w:pPr>
+      <w:r>
+        <w:t>Create Event/Start Event:</w:t>
+      </w:r>
+    </w:p>
+    <w:p>
+      <w:pPr>
+        <w:pStyle w:val="ListParagraph"/>
+        <w:numPr>
+          <w:ilvl w:val="1"/>
+          <w:numId w:val="1"/>
+        </w:numPr>
+      </w:pPr>
+      <w:r>
+        <w:t xml:space="preserve">To create an Event you have to fill all the required fields. Which </w:t>
       </w:r>
       <w:proofErr w:type="gramStart"/>
       <w:r>
-        <w:t>it  you</w:t>
+        <w:t>are</w:t>
       </w:r>
       <w:proofErr w:type="gramEnd"/>
       <w:r>
-        <w:t xml:space="preserve"> will see a button called “Connect to a wallet”. After click on it you have to connect it with your account. After connected you can continue.</w:t>
-      </w:r>
-    </w:p>
-    <w:p>
-      <w:pPr>
-        <w:pStyle w:val="ListParagraph"/>
-        <w:numPr>
-          <w:ilvl w:val="0"/>
-          <w:numId w:val="1"/>
-        </w:numPr>
-      </w:pPr>
-      <w:r>
-        <w:t>Swap.</w:t>
-      </w:r>
-      <w:r>
-        <w:t xml:space="preserve"> </w:t>
-      </w:r>
-      <w:r>
-        <w:t>Here you can convert tokens</w:t>
-      </w:r>
-      <w:r>
-        <w:t>.</w:t>
-      </w:r>
-      <w:r>
-        <w:t xml:space="preserve"> </w:t>
-      </w:r>
-      <w:r>
-        <w:t xml:space="preserve">If you have Ton then you can convert to </w:t>
-      </w:r>
-      <w:r>
-        <w:t>another</w:t>
-      </w:r>
-      <w:r>
-        <w:t xml:space="preserve"> currency</w:t>
-      </w:r>
-      <w:r>
-        <w:t>. To use it you have to follow these steps:</w:t>
-      </w:r>
-    </w:p>
-    <w:p>
-      <w:pPr>
-        <w:pStyle w:val="ListParagraph"/>
-        <w:numPr>
-          <w:ilvl w:val="1"/>
-          <w:numId w:val="1"/>
-        </w:numPr>
-      </w:pPr>
-      <w:r>
-        <w:t>To convert token you must have to login with your wallet.</w:t>
-      </w:r>
-    </w:p>
-    <w:p>
-      <w:pPr>
-        <w:pStyle w:val="ListParagraph"/>
-        <w:numPr>
-          <w:ilvl w:val="1"/>
-          <w:numId w:val="1"/>
-        </w:numPr>
-      </w:pPr>
-      <w:r>
-        <w:t xml:space="preserve">Then if you have any balance with any currency. Then you can select that token from here. </w:t>
-      </w:r>
-    </w:p>
-    <w:p>
-      <w:pPr>
-        <w:pStyle w:val="ListParagraph"/>
-        <w:numPr>
-          <w:ilvl w:val="1"/>
-          <w:numId w:val="1"/>
-        </w:numPr>
-      </w:pPr>
-      <w:r>
-        <w:t>Next you have to write the converting price.</w:t>
-      </w:r>
-    </w:p>
-    <w:p>
-      <w:pPr>
-        <w:pStyle w:val="ListParagraph"/>
-        <w:numPr>
-          <w:ilvl w:val="1"/>
-          <w:numId w:val="1"/>
-        </w:numPr>
-      </w:pPr>
-      <w:r>
-        <w:t>After the input you have to choose the converting TO currency.</w:t>
-      </w:r>
-    </w:p>
-    <w:p>
-      <w:pPr>
-        <w:pStyle w:val="ListParagraph"/>
-        <w:numPr>
-          <w:ilvl w:val="1"/>
-          <w:numId w:val="1"/>
-        </w:numPr>
-      </w:pPr>
-      <w:r>
-        <w:t>Next you have to click on Swap.</w:t>
-      </w:r>
-    </w:p>
-    <w:p>
-      <w:pPr>
-        <w:pStyle w:val="ListParagraph"/>
-        <w:numPr>
-          <w:ilvl w:val="1"/>
-          <w:numId w:val="1"/>
-        </w:numPr>
-      </w:pPr>
-      <w:r>
-        <w:t>After accept on your Ever wallet your wallet price will be converted into another currency.</w:t>
-      </w:r>
-    </w:p>
-    <w:p>
-      <w:pPr>
-        <w:pStyle w:val="ListParagraph"/>
-        <w:numPr>
-          <w:ilvl w:val="0"/>
-          <w:numId w:val="1"/>
-        </w:numPr>
-      </w:pPr>
-      <w:r>
-        <w:t>Create Event/Start Event:</w:t>
-      </w:r>
-    </w:p>
-    <w:p>
-      <w:pPr>
-        <w:pStyle w:val="ListParagraph"/>
-        <w:numPr>
-          <w:ilvl w:val="1"/>
-          <w:numId w:val="1"/>
-        </w:numPr>
-      </w:pPr>
-      <w:r>
-        <w:t xml:space="preserve">To create an Event you have to fill all the required fields. Which are Event Title, </w:t>
+        <w:t xml:space="preserve"> Event Title, </w:t>
       </w:r>
       <w:r>
         <w:t>Event End Date</w:t>
@@ -186,13 +185,8 @@
       <w:r>
         <w:t xml:space="preserve">, </w:t>
       </w:r>
-      <w:proofErr w:type="gramStart"/>
-      <w:r>
-        <w:t>Event</w:t>
-      </w:r>
-      <w:proofErr w:type="gramEnd"/>
-      <w:r>
-        <w:t xml:space="preserve"> Logo Link</w:t>
+      <w:r>
+        <w:t>Event Logo Link</w:t>
       </w:r>
       <w:r>
         <w:t xml:space="preserve">. Now if you want to generate the plugin then you can tick the checkbox. </w:t>
@@ -384,10 +378,7 @@
         </w:numPr>
       </w:pPr>
       <w:r>
-        <w:t xml:space="preserve">DONATE </w:t>
-      </w:r>
-      <w:r>
-        <w:t>CRYPTOPUNK</w:t>
+        <w:t>DONATE CRYPTOPUNK</w:t>
       </w:r>
     </w:p>
     <w:p>
@@ -643,15 +634,7 @@
         </w:numPr>
       </w:pPr>
       <w:r>
-        <w:t xml:space="preserve">After accept you can see </w:t>
-      </w:r>
-      <w:proofErr w:type="gramStart"/>
-      <w:r>
-        <w:t>your</w:t>
-      </w:r>
-      <w:proofErr w:type="gramEnd"/>
-      <w:r>
-        <w:t xml:space="preserve"> Bid NFT or </w:t>
+        <w:t xml:space="preserve">After accept you can see your Bid NFT or </w:t>
       </w:r>
       <w:proofErr w:type="spellStart"/>
       <w:r>
@@ -717,15 +700,7 @@
     </w:p>
     <w:p>
       <w:r>
-        <w:t xml:space="preserve">The website is hosted on vercel.com. And the domain is at https://www.transip.nl. The project is built with React app. And it has used </w:t>
-      </w:r>
-      <w:proofErr w:type="spellStart"/>
-      <w:r>
-        <w:t>Webpack</w:t>
-      </w:r>
-      <w:proofErr w:type="spellEnd"/>
-      <w:r>
-        <w:t xml:space="preserve"> 5 for compiling source codes.</w:t>
+        <w:t>The website is hosted on vercel.com. And the domain is at https://www.transip.nl. The project is built with React app. And it has used Webpack 5 for compiling source codes.</w:t>
       </w:r>
       <w:r>
         <w:t xml:space="preserve"> And it has built with </w:t>
@@ -808,15 +783,7 @@
         </w:numPr>
       </w:pPr>
       <w:r>
-        <w:t xml:space="preserve">Here data is saving on </w:t>
-      </w:r>
-      <w:proofErr w:type="spellStart"/>
-      <w:r>
-        <w:t>Prisma</w:t>
-      </w:r>
-      <w:proofErr w:type="spellEnd"/>
-      <w:r>
-        <w:t xml:space="preserve"> database</w:t>
+        <w:t>Here data is saving on Prisma database</w:t>
       </w:r>
       <w:r>
         <w:t xml:space="preserve"> on EVENTS table</w:t>
@@ -971,12 +938,7 @@
       </w:r>
       <w:proofErr w:type="spellEnd"/>
       <w:r>
-        <w:t xml:space="preserve"> will be reversing to owner</w:t>
-      </w:r>
-      <w:bookmarkStart w:id="0" w:name="_GoBack"/>
-      <w:bookmarkEnd w:id="0"/>
-      <w:r>
-        <w:t xml:space="preserve"> at finishing.</w:t>
+        <w:t xml:space="preserve"> will be reversing to owner at finishing.</w:t>
       </w:r>
     </w:p>
     <w:sectPr>
@@ -990,7 +952,7 @@
 </file>
 
 <file path=word/numbering.xml><?xml version="1.0" encoding="utf-8"?>
-<w:numbering xmlns:wpc="http://schemas.microsoft.com/office/word/2010/wordprocessingCanvas" xmlns:mc="http://schemas.openxmlformats.org/markup-compatibility/2006" xmlns:o="urn:schemas-microsoft-com:office:office" xmlns:r="http://schemas.openxmlformats.org/officeDocument/2006/relationships" xmlns:m="http://schemas.openxmlformats.org/officeDocument/2006/math" xmlns:v="urn:schemas-microsoft-com:vml" xmlns:wp14="http://schemas.microsoft.com/office/word/2010/wordprocessingDrawing" xmlns:wp="http://schemas.openxmlformats.org/drawingml/2006/wordprocessingDrawing" xmlns:w10="urn:schemas-microsoft-com:office:word" xmlns:w="http://schemas.openxmlformats.org/wordprocessingml/2006/main" xmlns:w14="http://schemas.microsoft.com/office/word/2010/wordml" xmlns:w15="http://schemas.microsoft.com/office/word/2012/wordml" xmlns:wpg="http://schemas.microsoft.com/office/word/2010/wordprocessingGroup" xmlns:wpi="http://schemas.microsoft.com/office/word/2010/wordprocessingInk" xmlns:wne="http://schemas.microsoft.com/office/word/2006/wordml" xmlns:wps="http://schemas.microsoft.com/office/word/2010/wordprocessingShape" mc:Ignorable="w14 w15 wp14">
+<w:numbering xmlns:wpc="http://schemas.microsoft.com/office/word/2010/wordprocessingCanvas" xmlns:cx="http://schemas.microsoft.com/office/drawing/2014/chartex" xmlns:cx1="http://schemas.microsoft.com/office/drawing/2015/9/8/chartex" xmlns:cx2="http://schemas.microsoft.com/office/drawing/2015/10/21/chartex" xmlns:cx3="http://schemas.microsoft.com/office/drawing/2016/5/9/chartex" xmlns:cx4="http://schemas.microsoft.com/office/drawing/2016/5/10/chartex" xmlns:cx5="http://schemas.microsoft.com/office/drawing/2016/5/11/chartex" xmlns:cx6="http://schemas.microsoft.com/office/drawing/2016/5/12/chartex" xmlns:cx7="http://schemas.microsoft.com/office/drawing/2016/5/13/chartex" xmlns:cx8="http://schemas.microsoft.com/office/drawing/2016/5/14/chartex" xmlns:mc="http://schemas.openxmlformats.org/markup-compatibility/2006" xmlns:aink="http://schemas.microsoft.com/office/drawing/2016/ink" xmlns:am3d="http://schemas.microsoft.com/office/drawing/2017/model3d" xmlns:o="urn:schemas-microsoft-com:office:office" xmlns:r="http://schemas.openxmlformats.org/officeDocument/2006/relationships" xmlns:m="http://schemas.openxmlformats.org/officeDocument/2006/math" xmlns:v="urn:schemas-microsoft-com:vml" xmlns:wp14="http://schemas.microsoft.com/office/word/2010/wordprocessingDrawing" xmlns:wp="http://schemas.openxmlformats.org/drawingml/2006/wordprocessingDrawing" xmlns:w10="urn:schemas-microsoft-com:office:word" xmlns:w="http://schemas.openxmlformats.org/wordprocessingml/2006/main" xmlns:w14="http://schemas.microsoft.com/office/word/2010/wordml" xmlns:w15="http://schemas.microsoft.com/office/word/2012/wordml" xmlns:w16cex="http://schemas.microsoft.com/office/word/2018/wordml/cex" xmlns:w16cid="http://schemas.microsoft.com/office/word/2016/wordml/cid" xmlns:w16="http://schemas.microsoft.com/office/word/2018/wordml" xmlns:w16sdtdh="http://schemas.microsoft.com/office/word/2020/wordml/sdtdatahash" xmlns:w16se="http://schemas.microsoft.com/office/word/2015/wordml/symex" xmlns:wpg="http://schemas.microsoft.com/office/word/2010/wordprocessingGroup" xmlns:wpi="http://schemas.microsoft.com/office/word/2010/wordprocessingInk" xmlns:wne="http://schemas.microsoft.com/office/word/2006/wordml" xmlns:wps="http://schemas.microsoft.com/office/word/2010/wordprocessingShape" mc:Ignorable="w14 w15 w16se w16cid w16 w16cex w16sdtdh wp14">
   <w:abstractNum w:abstractNumId="0" w15:restartNumberingAfterBreak="0">
     <w:nsid w:val="06E40396"/>
     <w:multiLevelType w:val="hybridMultilevel"/>
@@ -1467,7 +1429,7 @@
 </file>
 
 <file path=word/styles.xml><?xml version="1.0" encoding="utf-8"?>
-<w:styles xmlns:mc="http://schemas.openxmlformats.org/markup-compatibility/2006" xmlns:r="http://schemas.openxmlformats.org/officeDocument/2006/relationships" xmlns:w="http://schemas.openxmlformats.org/wordprocessingml/2006/main" xmlns:w14="http://schemas.microsoft.com/office/word/2010/wordml" xmlns:w15="http://schemas.microsoft.com/office/word/2012/wordml" mc:Ignorable="w14 w15">
+<w:styles xmlns:mc="http://schemas.openxmlformats.org/markup-compatibility/2006" xmlns:r="http://schemas.openxmlformats.org/officeDocument/2006/relationships" xmlns:w="http://schemas.openxmlformats.org/wordprocessingml/2006/main" xmlns:w14="http://schemas.microsoft.com/office/word/2010/wordml" xmlns:w15="http://schemas.microsoft.com/office/word/2012/wordml" xmlns:w16cex="http://schemas.microsoft.com/office/word/2018/wordml/cex" xmlns:w16cid="http://schemas.microsoft.com/office/word/2016/wordml/cid" xmlns:w16="http://schemas.microsoft.com/office/word/2018/wordml" xmlns:w16sdtdh="http://schemas.microsoft.com/office/word/2020/wordml/sdtdatahash" xmlns:w16se="http://schemas.microsoft.com/office/word/2015/wordml/symex" mc:Ignorable="w14 w15 w16se w16cid w16 w16cex w16sdtdh">
   <w:docDefaults>
     <w:rPrDefault>
       <w:rPr>
@@ -1483,7 +1445,7 @@
       </w:pPr>
     </w:pPrDefault>
   </w:docDefaults>
-  <w:latentStyles w:defLockedState="0" w:defUIPriority="99" w:defSemiHidden="0" w:defUnhideWhenUsed="0" w:defQFormat="0" w:count="371">
+  <w:latentStyles w:defLockedState="0" w:defUIPriority="99" w:defSemiHidden="0" w:defUnhideWhenUsed="0" w:defQFormat="0" w:count="376">
     <w:lsdException w:name="Normal" w:uiPriority="0" w:qFormat="1"/>
     <w:lsdException w:name="heading 1" w:uiPriority="9" w:qFormat="1"/>
     <w:lsdException w:name="heading 2" w:semiHidden="1" w:uiPriority="9" w:unhideWhenUsed="1" w:qFormat="1"/>
@@ -1589,7 +1551,6 @@
     <w:lsdException w:name="HTML Sample" w:semiHidden="1" w:unhideWhenUsed="1"/>
     <w:lsdException w:name="HTML Typewriter" w:semiHidden="1" w:unhideWhenUsed="1"/>
     <w:lsdException w:name="HTML Variable" w:semiHidden="1" w:unhideWhenUsed="1"/>
-    <w:lsdException w:name="Normal Table" w:semiHidden="1" w:unhideWhenUsed="1"/>
     <w:lsdException w:name="annotation subject" w:semiHidden="1" w:unhideWhenUsed="1"/>
     <w:lsdException w:name="No List" w:semiHidden="1" w:unhideWhenUsed="1"/>
     <w:lsdException w:name="Outline List 1" w:semiHidden="1" w:unhideWhenUsed="1"/>
@@ -1632,11 +1593,8 @@
     <w:lsdException w:name="Table Contemporary" w:semiHidden="1" w:unhideWhenUsed="1"/>
     <w:lsdException w:name="Table Elegant" w:semiHidden="1" w:unhideWhenUsed="1"/>
     <w:lsdException w:name="Table Professional" w:semiHidden="1" w:unhideWhenUsed="1"/>
-    <w:lsdException w:name="Table Subtle 1" w:semiHidden="1" w:unhideWhenUsed="1"/>
     <w:lsdException w:name="Table Subtle 2" w:semiHidden="1" w:unhideWhenUsed="1"/>
     <w:lsdException w:name="Table Web 1" w:semiHidden="1" w:unhideWhenUsed="1"/>
-    <w:lsdException w:name="Table Web 2" w:semiHidden="1" w:unhideWhenUsed="1"/>
-    <w:lsdException w:name="Table Web 3" w:semiHidden="1" w:unhideWhenUsed="1"/>
     <w:lsdException w:name="Balloon Text" w:semiHidden="1" w:unhideWhenUsed="1"/>
     <w:lsdException w:name="Table Grid" w:uiPriority="39"/>
     <w:lsdException w:name="Table Theme" w:semiHidden="1" w:unhideWhenUsed="1"/>
@@ -1855,6 +1813,11 @@
     <w:lsdException w:name="List Table 5 Dark Accent 6" w:uiPriority="50"/>
     <w:lsdException w:name="List Table 6 Colorful Accent 6" w:uiPriority="51"/>
     <w:lsdException w:name="List Table 7 Colorful Accent 6" w:uiPriority="52"/>
+    <w:lsdException w:name="Mention" w:semiHidden="1" w:unhideWhenUsed="1"/>
+    <w:lsdException w:name="Smart Hyperlink" w:semiHidden="1" w:unhideWhenUsed="1"/>
+    <w:lsdException w:name="Hashtag" w:semiHidden="1" w:unhideWhenUsed="1"/>
+    <w:lsdException w:name="Unresolved Mention" w:semiHidden="1" w:unhideWhenUsed="1"/>
+    <w:lsdException w:name="Smart Link" w:semiHidden="1" w:unhideWhenUsed="1"/>
   </w:latentStyles>
   <w:style w:type="paragraph" w:default="1" w:styleId="Normal">
     <w:name w:val="Normal"/>

</xml_diff>